<commit_message>
ta pronto, quase perfeito
</commit_message>
<xml_diff>
--- a/Documentação.docx
+++ b/Documentação.docx
@@ -471,7 +471,11 @@
               </mc:Choice>
               <mc:Fallback>
                 <w:pict>
-                  <v:shape w14:anchorId="6E29CBE8" id="Caixa de Texto 10" o:spid="_x0000_s1027" type="#_x0000_t202" alt="Caixa de texto que mostra as informações de contato comerciais" style="position:absolute;margin-left:0;margin-top:0;width:468pt;height:48.95pt;z-index:251660288;visibility:visible;mso-wrap-style:square;mso-width-percent:1000;mso-height-percent:0;mso-wrap-distance-left:9pt;mso-wrap-distance-top:0;mso-wrap-distance-right:9pt;mso-wrap-distance-bottom:0;mso-position-horizontal:left;mso-position-horizontal-relative:margin;mso-position-vertical:bottom;mso-position-vertical-relative:margin;mso-width-percent:1000;mso-height-percent:0;mso-width-relative:margin;mso-height-relative:margin;v-text-anchor:middle" o:gfxdata="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" fillcolor="#7030a0" stroked="f" strokeweight=".5pt">
+                  <v:shapetype w14:anchorId="6E29CBE8" id="_x0000_t202" coordsize="21600,21600" o:spt="202" path="m,l,21600r21600,l21600,xe">
+                    <v:stroke joinstyle="miter"/>
+                    <v:path gradientshapeok="t" o:connecttype="rect"/>
+                  </v:shapetype>
+                  <v:shape id="Caixa de Texto 10" o:spid="_x0000_s1027" type="#_x0000_t202" alt="Caixa de texto que mostra as informações de contato comerciais" style="position:absolute;margin-left:0;margin-top:0;width:468pt;height:48.95pt;z-index:251660288;visibility:visible;mso-wrap-style:square;mso-width-percent:1000;mso-height-percent:0;mso-wrap-distance-left:9pt;mso-wrap-distance-top:0;mso-wrap-distance-right:9pt;mso-wrap-distance-bottom:0;mso-position-horizontal:left;mso-position-horizontal-relative:margin;mso-position-vertical:bottom;mso-position-vertical-relative:margin;mso-width-percent:1000;mso-height-percent:0;mso-width-relative:margin;mso-height-relative:margin;v-text-anchor:middle" o:gfxdata="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" fillcolor="#7030a0" stroked="f" strokeweight=".5pt">
                     <v:textbox inset="12.96pt,0,12.96pt,0">
                       <w:txbxContent>
                         <w:tbl>
@@ -1602,10 +1606,10 @@
           <w:noProof/>
         </w:rPr>
         <w:drawing>
-          <wp:inline distT="0" distB="0" distL="0" distR="0" wp14:anchorId="5FA77F41" wp14:editId="2077F7C2">
-            <wp:extent cx="5732145" cy="2091690"/>
-            <wp:effectExtent l="0" t="0" r="1905" b="3810"/>
-            <wp:docPr id="2" name="Imagem 2"/>
+          <wp:inline distT="0" distB="0" distL="0" distR="0">
+            <wp:extent cx="3511105" cy="3017520"/>
+            <wp:effectExtent l="0" t="0" r="0" b="0"/>
+            <wp:docPr id="7" name="Imagem 7"/>
             <wp:cNvGraphicFramePr>
               <a:graphicFrameLocks xmlns:a="http://schemas.openxmlformats.org/drawingml/2006/main" noChangeAspect="1"/>
             </wp:cNvGraphicFramePr>
@@ -1613,7 +1617,7 @@
               <a:graphicData uri="http://schemas.openxmlformats.org/drawingml/2006/picture">
                 <pic:pic xmlns:pic="http://schemas.openxmlformats.org/drawingml/2006/picture">
                   <pic:nvPicPr>
-                    <pic:cNvPr id="1" name=""/>
+                    <pic:cNvPr id="7" name="Modelo Físico.png"/>
                     <pic:cNvPicPr/>
                   </pic:nvPicPr>
                   <pic:blipFill>
@@ -1625,7 +1629,7 @@
                   <pic:spPr>
                     <a:xfrm>
                       <a:off x="0" y="0"/>
-                      <a:ext cx="5732145" cy="2091690"/>
+                      <a:ext cx="3525405" cy="3029810"/>
                     </a:xfrm>
                     <a:prstGeom prst="rect">
                       <a:avLst/>
@@ -1637,30 +1641,17 @@
           </wp:inline>
         </w:drawing>
       </w:r>
+      <w:bookmarkStart w:id="14" w:name="_Toc533767850"/>
+      <w:bookmarkStart w:id="15" w:name="_Toc3879737"/>
+      <w:bookmarkStart w:id="16" w:name="_GoBack"/>
+      <w:bookmarkEnd w:id="16"/>
     </w:p>
     <w:p>
       <w:pPr>
         <w:pStyle w:val="cabealho2"/>
       </w:pPr>
-      <w:bookmarkStart w:id="14" w:name="_Toc533767850"/>
-      <w:bookmarkStart w:id="15" w:name="_Toc3879737"/>
-    </w:p>
-    <w:p>
-      <w:pPr>
-        <w:pStyle w:val="cabealho2"/>
-      </w:pPr>
-    </w:p>
-    <w:p/>
-    <w:p>
-      <w:pPr>
-        <w:pStyle w:val="cabealho2"/>
-      </w:pPr>
-    </w:p>
-    <w:p>
-      <w:pPr>
-        <w:pStyle w:val="cabealho2"/>
-      </w:pPr>
       <w:r>
+        <w:lastRenderedPageBreak/>
         <w:t>Modelo Conceitual</w:t>
       </w:r>
       <w:bookmarkEnd w:id="14"/>
@@ -1719,44 +1710,1145 @@
       <w:pPr>
         <w:pStyle w:val="cabealho2"/>
       </w:pPr>
-      <w:bookmarkStart w:id="16" w:name="_Toc533767851"/>
-      <w:bookmarkStart w:id="17" w:name="_Toc3879738"/>
+      <w:bookmarkStart w:id="17" w:name="_Toc533767851"/>
+      <w:bookmarkStart w:id="18" w:name="_Toc3879738"/>
       <w:r>
         <w:t>Cronograma</w:t>
       </w:r>
-      <w:bookmarkEnd w:id="16"/>
       <w:bookmarkEnd w:id="17"/>
+      <w:bookmarkEnd w:id="18"/>
     </w:p>
-    <w:bookmarkStart w:id="18" w:name="_GoBack"/>
     <w:p>
+      <w:hyperlink r:id="rId14" w:history="1">
+        <w:r>
+          <w:rPr>
+            <w:rStyle w:val="Hyperlink"/>
+          </w:rPr>
+          <w:t>https://trello.com/b/jwJq7NT1/sprint1-banco-de-dados</w:t>
+        </w:r>
+      </w:hyperlink>
+    </w:p>
+    <w:p/>
+    <w:tbl>
+      <w:tblPr>
+        <w:tblStyle w:val="Tabelafinanceira"/>
+        <w:tblW w:w="4166" w:type="pct"/>
+        <w:tblLook w:val="04E0" w:firstRow="1" w:lastRow="1" w:firstColumn="1" w:lastColumn="0" w:noHBand="0" w:noVBand="1"/>
+        <w:tblDescription w:val="Tabela de capital inicial"/>
+      </w:tblPr>
+      <w:tblGrid>
+        <w:gridCol w:w="1474"/>
+        <w:gridCol w:w="660"/>
+        <w:gridCol w:w="1041"/>
+        <w:gridCol w:w="1041"/>
+        <w:gridCol w:w="660"/>
+        <w:gridCol w:w="660"/>
+        <w:gridCol w:w="660"/>
+        <w:gridCol w:w="660"/>
+        <w:gridCol w:w="657"/>
+      </w:tblGrid>
+      <w:tr>
+        <w:trPr>
+          <w:cnfStyle w:val="100000000000" w:firstRow="1" w:lastRow="0" w:firstColumn="0" w:lastColumn="0" w:oddVBand="0" w:evenVBand="0" w:oddHBand="0" w:evenHBand="0" w:firstRowFirstColumn="0" w:firstRowLastColumn="0" w:lastRowFirstColumn="0" w:lastRowLastColumn="0"/>
+          <w:cantSplit/>
+          <w:trHeight w:val="280"/>
+          <w:tblHeader/>
+        </w:trPr>
+        <w:tc>
+          <w:tcPr>
+            <w:cnfStyle w:val="001000000000" w:firstRow="0" w:lastRow="0" w:firstColumn="1" w:lastColumn="0" w:oddVBand="0" w:evenVBand="0" w:oddHBand="0" w:evenHBand="0" w:firstRowFirstColumn="0" w:firstRowLastColumn="0" w:lastRowFirstColumn="0" w:lastRowLastColumn="0"/>
+            <w:tcW w:w="831" w:type="pct"/>
+            <w:tcBorders>
+              <w:top w:val="single" w:sz="4" w:space="0" w:color="BCB8AC" w:themeColor="text2" w:themeTint="66"/>
+              <w:left w:val="single" w:sz="4" w:space="0" w:color="BCB8AC" w:themeColor="text2" w:themeTint="66"/>
+              <w:bottom w:val="nil"/>
+              <w:right w:val="single" w:sz="4" w:space="0" w:color="BCB8AC" w:themeColor="text2" w:themeTint="66"/>
+            </w:tcBorders>
+          </w:tcPr>
+          <w:p/>
+        </w:tc>
+        <w:tc>
+          <w:tcPr>
+            <w:tcW w:w="512" w:type="pct"/>
+            <w:tcBorders>
+              <w:top w:val="single" w:sz="4" w:space="0" w:color="BCB8AC" w:themeColor="text2" w:themeTint="66"/>
+              <w:left w:val="single" w:sz="4" w:space="0" w:color="BCB8AC" w:themeColor="text2" w:themeTint="66"/>
+              <w:bottom w:val="nil"/>
+              <w:right w:val="single" w:sz="4" w:space="0" w:color="BCB8AC" w:themeColor="text2" w:themeTint="66"/>
+            </w:tcBorders>
+            <w:hideMark/>
+          </w:tcPr>
+          <w:p>
+            <w:pPr>
+              <w:jc w:val="center"/>
+              <w:cnfStyle w:val="100000000000" w:firstRow="1" w:lastRow="0" w:firstColumn="0" w:lastColumn="0" w:oddVBand="0" w:evenVBand="0" w:oddHBand="0" w:evenHBand="0" w:firstRowFirstColumn="0" w:firstRowLastColumn="0" w:lastRowFirstColumn="0" w:lastRowLastColumn="0"/>
+            </w:pPr>
+            <w:r>
+              <w:t>Dia 1</w:t>
+            </w:r>
+          </w:p>
+        </w:tc>
+        <w:tc>
+          <w:tcPr>
+            <w:tcW w:w="587" w:type="pct"/>
+            <w:tcBorders>
+              <w:top w:val="single" w:sz="4" w:space="0" w:color="BCB8AC" w:themeColor="text2" w:themeTint="66"/>
+              <w:left w:val="single" w:sz="4" w:space="0" w:color="BCB8AC" w:themeColor="text2" w:themeTint="66"/>
+              <w:bottom w:val="nil"/>
+              <w:right w:val="single" w:sz="4" w:space="0" w:color="BCB8AC" w:themeColor="text2" w:themeTint="66"/>
+            </w:tcBorders>
+            <w:hideMark/>
+          </w:tcPr>
+          <w:p>
+            <w:pPr>
+              <w:jc w:val="center"/>
+              <w:cnfStyle w:val="100000000000" w:firstRow="1" w:lastRow="0" w:firstColumn="0" w:lastColumn="0" w:oddVBand="0" w:evenVBand="0" w:oddHBand="0" w:evenHBand="0" w:firstRowFirstColumn="0" w:firstRowLastColumn="0" w:lastRowFirstColumn="0" w:lastRowLastColumn="0"/>
+            </w:pPr>
+            <w:r>
+              <w:t>Dia 2</w:t>
+            </w:r>
+          </w:p>
+        </w:tc>
+        <w:tc>
+          <w:tcPr>
+            <w:tcW w:w="512" w:type="pct"/>
+            <w:tcBorders>
+              <w:top w:val="single" w:sz="4" w:space="0" w:color="BCB8AC" w:themeColor="text2" w:themeTint="66"/>
+              <w:left w:val="single" w:sz="4" w:space="0" w:color="BCB8AC" w:themeColor="text2" w:themeTint="66"/>
+              <w:bottom w:val="nil"/>
+              <w:right w:val="single" w:sz="4" w:space="0" w:color="BCB8AC" w:themeColor="text2" w:themeTint="66"/>
+            </w:tcBorders>
+            <w:hideMark/>
+          </w:tcPr>
+          <w:p>
+            <w:pPr>
+              <w:jc w:val="center"/>
+              <w:cnfStyle w:val="100000000000" w:firstRow="1" w:lastRow="0" w:firstColumn="0" w:lastColumn="0" w:oddVBand="0" w:evenVBand="0" w:oddHBand="0" w:evenHBand="0" w:firstRowFirstColumn="0" w:firstRowLastColumn="0" w:lastRowFirstColumn="0" w:lastRowLastColumn="0"/>
+            </w:pPr>
+            <w:r>
+              <w:t>Dia 3</w:t>
+            </w:r>
+          </w:p>
+        </w:tc>
+        <w:tc>
+          <w:tcPr>
+            <w:tcW w:w="512" w:type="pct"/>
+            <w:tcBorders>
+              <w:top w:val="single" w:sz="4" w:space="0" w:color="BCB8AC" w:themeColor="text2" w:themeTint="66"/>
+              <w:left w:val="single" w:sz="4" w:space="0" w:color="BCB8AC" w:themeColor="text2" w:themeTint="66"/>
+              <w:bottom w:val="nil"/>
+              <w:right w:val="single" w:sz="4" w:space="0" w:color="BCB8AC" w:themeColor="text2" w:themeTint="66"/>
+            </w:tcBorders>
+            <w:hideMark/>
+          </w:tcPr>
+          <w:p>
+            <w:pPr>
+              <w:jc w:val="center"/>
+              <w:cnfStyle w:val="100000000000" w:firstRow="1" w:lastRow="0" w:firstColumn="0" w:lastColumn="0" w:oddVBand="0" w:evenVBand="0" w:oddHBand="0" w:evenHBand="0" w:firstRowFirstColumn="0" w:firstRowLastColumn="0" w:lastRowFirstColumn="0" w:lastRowLastColumn="0"/>
+            </w:pPr>
+            <w:r>
+              <w:t>Dia 4</w:t>
+            </w:r>
+          </w:p>
+        </w:tc>
+        <w:tc>
+          <w:tcPr>
+            <w:tcW w:w="512" w:type="pct"/>
+            <w:tcBorders>
+              <w:top w:val="single" w:sz="4" w:space="0" w:color="BCB8AC" w:themeColor="text2" w:themeTint="66"/>
+              <w:left w:val="single" w:sz="4" w:space="0" w:color="BCB8AC" w:themeColor="text2" w:themeTint="66"/>
+              <w:bottom w:val="nil"/>
+              <w:right w:val="single" w:sz="4" w:space="0" w:color="BCB8AC" w:themeColor="text2" w:themeTint="66"/>
+            </w:tcBorders>
+            <w:hideMark/>
+          </w:tcPr>
+          <w:p>
+            <w:pPr>
+              <w:jc w:val="center"/>
+              <w:cnfStyle w:val="100000000000" w:firstRow="1" w:lastRow="0" w:firstColumn="0" w:lastColumn="0" w:oddVBand="0" w:evenVBand="0" w:oddHBand="0" w:evenHBand="0" w:firstRowFirstColumn="0" w:firstRowLastColumn="0" w:lastRowFirstColumn="0" w:lastRowLastColumn="0"/>
+            </w:pPr>
+            <w:r>
+              <w:t>Dia 5</w:t>
+            </w:r>
+          </w:p>
+        </w:tc>
+        <w:tc>
+          <w:tcPr>
+            <w:tcW w:w="512" w:type="pct"/>
+            <w:tcBorders>
+              <w:top w:val="single" w:sz="4" w:space="0" w:color="BCB8AC" w:themeColor="text2" w:themeTint="66"/>
+              <w:left w:val="single" w:sz="4" w:space="0" w:color="BCB8AC" w:themeColor="text2" w:themeTint="66"/>
+              <w:bottom w:val="nil"/>
+              <w:right w:val="single" w:sz="4" w:space="0" w:color="BCB8AC" w:themeColor="text2" w:themeTint="66"/>
+            </w:tcBorders>
+            <w:hideMark/>
+          </w:tcPr>
+          <w:p>
+            <w:pPr>
+              <w:jc w:val="center"/>
+              <w:cnfStyle w:val="100000000000" w:firstRow="1" w:lastRow="0" w:firstColumn="0" w:lastColumn="0" w:oddVBand="0" w:evenVBand="0" w:oddHBand="0" w:evenHBand="0" w:firstRowFirstColumn="0" w:firstRowLastColumn="0" w:lastRowFirstColumn="0" w:lastRowLastColumn="0"/>
+            </w:pPr>
+            <w:r>
+              <w:t>Dia 6</w:t>
+            </w:r>
+          </w:p>
+        </w:tc>
+        <w:tc>
+          <w:tcPr>
+            <w:tcW w:w="512" w:type="pct"/>
+            <w:tcBorders>
+              <w:top w:val="single" w:sz="4" w:space="0" w:color="BCB8AC" w:themeColor="text2" w:themeTint="66"/>
+              <w:left w:val="single" w:sz="4" w:space="0" w:color="BCB8AC" w:themeColor="text2" w:themeTint="66"/>
+              <w:bottom w:val="nil"/>
+              <w:right w:val="single" w:sz="4" w:space="0" w:color="BCB8AC" w:themeColor="text2" w:themeTint="66"/>
+            </w:tcBorders>
+            <w:hideMark/>
+          </w:tcPr>
+          <w:p>
+            <w:pPr>
+              <w:jc w:val="center"/>
+              <w:cnfStyle w:val="100000000000" w:firstRow="1" w:lastRow="0" w:firstColumn="0" w:lastColumn="0" w:oddVBand="0" w:evenVBand="0" w:oddHBand="0" w:evenHBand="0" w:firstRowFirstColumn="0" w:firstRowLastColumn="0" w:lastRowFirstColumn="0" w:lastRowLastColumn="0"/>
+            </w:pPr>
+            <w:r>
+              <w:t>Dia 7</w:t>
+            </w:r>
+          </w:p>
+        </w:tc>
+        <w:tc>
+          <w:tcPr>
+            <w:tcW w:w="511" w:type="pct"/>
+            <w:tcBorders>
+              <w:top w:val="single" w:sz="4" w:space="0" w:color="BCB8AC" w:themeColor="text2" w:themeTint="66"/>
+              <w:left w:val="single" w:sz="4" w:space="0" w:color="BCB8AC" w:themeColor="text2" w:themeTint="66"/>
+              <w:bottom w:val="nil"/>
+              <w:right w:val="single" w:sz="4" w:space="0" w:color="BCB8AC" w:themeColor="text2" w:themeTint="66"/>
+            </w:tcBorders>
+            <w:hideMark/>
+          </w:tcPr>
+          <w:p>
+            <w:pPr>
+              <w:jc w:val="center"/>
+              <w:cnfStyle w:val="100000000000" w:firstRow="1" w:lastRow="0" w:firstColumn="0" w:lastColumn="0" w:oddVBand="0" w:evenVBand="0" w:oddHBand="0" w:evenHBand="0" w:firstRowFirstColumn="0" w:firstRowLastColumn="0" w:lastRowFirstColumn="0" w:lastRowLastColumn="0"/>
+            </w:pPr>
+            <w:r>
+              <w:t>Dia 8</w:t>
+            </w:r>
+          </w:p>
+        </w:tc>
+      </w:tr>
+      <w:tr>
+        <w:trPr>
+          <w:cantSplit/>
+          <w:trHeight w:val="464"/>
+        </w:trPr>
+        <w:tc>
+          <w:tcPr>
+            <w:cnfStyle w:val="001000000000" w:firstRow="0" w:lastRow="0" w:firstColumn="1" w:lastColumn="0" w:oddVBand="0" w:evenVBand="0" w:oddHBand="0" w:evenHBand="0" w:firstRowFirstColumn="0" w:firstRowLastColumn="0" w:lastRowFirstColumn="0" w:lastRowLastColumn="0"/>
+            <w:tcW w:w="831" w:type="pct"/>
+            <w:tcBorders>
+              <w:top w:val="nil"/>
+              <w:left w:val="single" w:sz="4" w:space="0" w:color="BCB8AC" w:themeColor="text2" w:themeTint="66"/>
+              <w:bottom w:val="nil"/>
+              <w:right w:val="single" w:sz="4" w:space="0" w:color="BCB8AC" w:themeColor="text2" w:themeTint="66"/>
+            </w:tcBorders>
+            <w:hideMark/>
+          </w:tcPr>
+          <w:p>
+            <w:pPr>
+              <w:rPr>
+                <w:b/>
+                <w:caps/>
+              </w:rPr>
+            </w:pPr>
+            <w:r>
+              <w:rPr>
+                <w:b/>
+                <w:caps/>
+              </w:rPr>
+              <w:t>Modelo Lógico</w:t>
+            </w:r>
+          </w:p>
+        </w:tc>
+        <w:tc>
+          <w:tcPr>
+            <w:tcW w:w="512" w:type="pct"/>
+            <w:tcBorders>
+              <w:top w:val="nil"/>
+              <w:left w:val="single" w:sz="4" w:space="0" w:color="BCB8AC" w:themeColor="text2" w:themeTint="66"/>
+              <w:bottom w:val="nil"/>
+              <w:right w:val="single" w:sz="4" w:space="0" w:color="BCB8AC" w:themeColor="text2" w:themeTint="66"/>
+            </w:tcBorders>
+          </w:tcPr>
+          <w:p>
+            <w:pPr>
+              <w:tabs>
+                <w:tab w:val="decimal" w:pos="825"/>
+              </w:tabs>
+              <w:cnfStyle w:val="000000000000" w:firstRow="0" w:lastRow="0" w:firstColumn="0" w:lastColumn="0" w:oddVBand="0" w:evenVBand="0" w:oddHBand="0" w:evenHBand="0" w:firstRowFirstColumn="0" w:firstRowLastColumn="0" w:lastRowFirstColumn="0" w:lastRowLastColumn="0"/>
+            </w:pPr>
+          </w:p>
+        </w:tc>
+        <w:tc>
+          <w:tcPr>
+            <w:tcW w:w="587" w:type="pct"/>
+            <w:tcBorders>
+              <w:top w:val="nil"/>
+              <w:left w:val="single" w:sz="4" w:space="0" w:color="BCB8AC" w:themeColor="text2" w:themeTint="66"/>
+              <w:bottom w:val="nil"/>
+              <w:right w:val="single" w:sz="4" w:space="0" w:color="BCB8AC" w:themeColor="text2" w:themeTint="66"/>
+            </w:tcBorders>
+          </w:tcPr>
+          <w:p>
+            <w:pPr>
+              <w:tabs>
+                <w:tab w:val="decimal" w:pos="825"/>
+              </w:tabs>
+              <w:cnfStyle w:val="000000000000" w:firstRow="0" w:lastRow="0" w:firstColumn="0" w:lastColumn="0" w:oddVBand="0" w:evenVBand="0" w:oddHBand="0" w:evenHBand="0" w:firstRowFirstColumn="0" w:firstRowLastColumn="0" w:lastRowFirstColumn="0" w:lastRowLastColumn="0"/>
+            </w:pPr>
+            <w:r>
+              <w:t>x</w:t>
+            </w:r>
+          </w:p>
+        </w:tc>
+        <w:tc>
+          <w:tcPr>
+            <w:tcW w:w="512" w:type="pct"/>
+            <w:tcBorders>
+              <w:top w:val="nil"/>
+              <w:left w:val="single" w:sz="4" w:space="0" w:color="BCB8AC" w:themeColor="text2" w:themeTint="66"/>
+              <w:bottom w:val="nil"/>
+              <w:right w:val="single" w:sz="4" w:space="0" w:color="BCB8AC" w:themeColor="text2" w:themeTint="66"/>
+            </w:tcBorders>
+          </w:tcPr>
+          <w:p>
+            <w:pPr>
+              <w:tabs>
+                <w:tab w:val="decimal" w:pos="825"/>
+              </w:tabs>
+              <w:cnfStyle w:val="000000000000" w:firstRow="0" w:lastRow="0" w:firstColumn="0" w:lastColumn="0" w:oddVBand="0" w:evenVBand="0" w:oddHBand="0" w:evenHBand="0" w:firstRowFirstColumn="0" w:firstRowLastColumn="0" w:lastRowFirstColumn="0" w:lastRowLastColumn="0"/>
+            </w:pPr>
+          </w:p>
+        </w:tc>
+        <w:tc>
+          <w:tcPr>
+            <w:tcW w:w="512" w:type="pct"/>
+            <w:tcBorders>
+              <w:top w:val="nil"/>
+              <w:left w:val="single" w:sz="4" w:space="0" w:color="BCB8AC" w:themeColor="text2" w:themeTint="66"/>
+              <w:bottom w:val="nil"/>
+              <w:right w:val="single" w:sz="4" w:space="0" w:color="BCB8AC" w:themeColor="text2" w:themeTint="66"/>
+            </w:tcBorders>
+          </w:tcPr>
+          <w:p>
+            <w:pPr>
+              <w:tabs>
+                <w:tab w:val="decimal" w:pos="825"/>
+              </w:tabs>
+              <w:cnfStyle w:val="000000000000" w:firstRow="0" w:lastRow="0" w:firstColumn="0" w:lastColumn="0" w:oddVBand="0" w:evenVBand="0" w:oddHBand="0" w:evenHBand="0" w:firstRowFirstColumn="0" w:firstRowLastColumn="0" w:lastRowFirstColumn="0" w:lastRowLastColumn="0"/>
+            </w:pPr>
+          </w:p>
+        </w:tc>
+        <w:tc>
+          <w:tcPr>
+            <w:tcW w:w="512" w:type="pct"/>
+            <w:tcBorders>
+              <w:top w:val="nil"/>
+              <w:left w:val="single" w:sz="4" w:space="0" w:color="BCB8AC" w:themeColor="text2" w:themeTint="66"/>
+              <w:bottom w:val="nil"/>
+              <w:right w:val="single" w:sz="4" w:space="0" w:color="BCB8AC" w:themeColor="text2" w:themeTint="66"/>
+            </w:tcBorders>
+          </w:tcPr>
+          <w:p>
+            <w:pPr>
+              <w:tabs>
+                <w:tab w:val="decimal" w:pos="825"/>
+              </w:tabs>
+              <w:cnfStyle w:val="000000000000" w:firstRow="0" w:lastRow="0" w:firstColumn="0" w:lastColumn="0" w:oddVBand="0" w:evenVBand="0" w:oddHBand="0" w:evenHBand="0" w:firstRowFirstColumn="0" w:firstRowLastColumn="0" w:lastRowFirstColumn="0" w:lastRowLastColumn="0"/>
+            </w:pPr>
+          </w:p>
+        </w:tc>
+        <w:tc>
+          <w:tcPr>
+            <w:tcW w:w="512" w:type="pct"/>
+            <w:tcBorders>
+              <w:top w:val="nil"/>
+              <w:left w:val="single" w:sz="4" w:space="0" w:color="BCB8AC" w:themeColor="text2" w:themeTint="66"/>
+              <w:bottom w:val="nil"/>
+              <w:right w:val="single" w:sz="4" w:space="0" w:color="BCB8AC" w:themeColor="text2" w:themeTint="66"/>
+            </w:tcBorders>
+          </w:tcPr>
+          <w:p>
+            <w:pPr>
+              <w:tabs>
+                <w:tab w:val="decimal" w:pos="825"/>
+              </w:tabs>
+              <w:cnfStyle w:val="000000000000" w:firstRow="0" w:lastRow="0" w:firstColumn="0" w:lastColumn="0" w:oddVBand="0" w:evenVBand="0" w:oddHBand="0" w:evenHBand="0" w:firstRowFirstColumn="0" w:firstRowLastColumn="0" w:lastRowFirstColumn="0" w:lastRowLastColumn="0"/>
+            </w:pPr>
+          </w:p>
+        </w:tc>
+        <w:tc>
+          <w:tcPr>
+            <w:tcW w:w="512" w:type="pct"/>
+            <w:tcBorders>
+              <w:top w:val="nil"/>
+              <w:left w:val="single" w:sz="4" w:space="0" w:color="BCB8AC" w:themeColor="text2" w:themeTint="66"/>
+              <w:bottom w:val="nil"/>
+              <w:right w:val="single" w:sz="4" w:space="0" w:color="BCB8AC" w:themeColor="text2" w:themeTint="66"/>
+            </w:tcBorders>
+          </w:tcPr>
+          <w:p>
+            <w:pPr>
+              <w:tabs>
+                <w:tab w:val="decimal" w:pos="825"/>
+              </w:tabs>
+              <w:cnfStyle w:val="000000000000" w:firstRow="0" w:lastRow="0" w:firstColumn="0" w:lastColumn="0" w:oddVBand="0" w:evenVBand="0" w:oddHBand="0" w:evenHBand="0" w:firstRowFirstColumn="0" w:firstRowLastColumn="0" w:lastRowFirstColumn="0" w:lastRowLastColumn="0"/>
+            </w:pPr>
+          </w:p>
+        </w:tc>
+        <w:tc>
+          <w:tcPr>
+            <w:tcW w:w="511" w:type="pct"/>
+            <w:tcBorders>
+              <w:top w:val="nil"/>
+              <w:left w:val="single" w:sz="4" w:space="0" w:color="BCB8AC" w:themeColor="text2" w:themeTint="66"/>
+              <w:bottom w:val="nil"/>
+              <w:right w:val="single" w:sz="4" w:space="0" w:color="BCB8AC" w:themeColor="text2" w:themeTint="66"/>
+            </w:tcBorders>
+          </w:tcPr>
+          <w:p>
+            <w:pPr>
+              <w:tabs>
+                <w:tab w:val="decimal" w:pos="825"/>
+              </w:tabs>
+              <w:cnfStyle w:val="000000000000" w:firstRow="0" w:lastRow="0" w:firstColumn="0" w:lastColumn="0" w:oddVBand="0" w:evenVBand="0" w:oddHBand="0" w:evenHBand="0" w:firstRowFirstColumn="0" w:firstRowLastColumn="0" w:lastRowFirstColumn="0" w:lastRowLastColumn="0"/>
+            </w:pPr>
+          </w:p>
+        </w:tc>
+      </w:tr>
+      <w:tr>
+        <w:trPr>
+          <w:cnfStyle w:val="000000010000" w:firstRow="0" w:lastRow="0" w:firstColumn="0" w:lastColumn="0" w:oddVBand="0" w:evenVBand="0" w:oddHBand="0" w:evenHBand="1" w:firstRowFirstColumn="0" w:firstRowLastColumn="0" w:lastRowFirstColumn="0" w:lastRowLastColumn="0"/>
+          <w:cantSplit/>
+          <w:trHeight w:val="464"/>
+        </w:trPr>
+        <w:tc>
+          <w:tcPr>
+            <w:cnfStyle w:val="001000000000" w:firstRow="0" w:lastRow="0" w:firstColumn="1" w:lastColumn="0" w:oddVBand="0" w:evenVBand="0" w:oddHBand="0" w:evenHBand="0" w:firstRowFirstColumn="0" w:firstRowLastColumn="0" w:lastRowFirstColumn="0" w:lastRowLastColumn="0"/>
+            <w:tcW w:w="831" w:type="pct"/>
+            <w:tcBorders>
+              <w:top w:val="nil"/>
+              <w:left w:val="single" w:sz="4" w:space="0" w:color="BCB8AC" w:themeColor="text2" w:themeTint="66"/>
+              <w:bottom w:val="nil"/>
+              <w:right w:val="single" w:sz="4" w:space="0" w:color="BCB8AC" w:themeColor="text2" w:themeTint="66"/>
+            </w:tcBorders>
+            <w:hideMark/>
+          </w:tcPr>
+          <w:p>
+            <w:r>
+              <w:rPr>
+                <w:b/>
+                <w:caps/>
+              </w:rPr>
+              <w:t>Modelo Físico</w:t>
+            </w:r>
+          </w:p>
+        </w:tc>
+        <w:tc>
+          <w:tcPr>
+            <w:tcW w:w="512" w:type="pct"/>
+            <w:tcBorders>
+              <w:top w:val="nil"/>
+              <w:left w:val="single" w:sz="4" w:space="0" w:color="BCB8AC" w:themeColor="text2" w:themeTint="66"/>
+              <w:bottom w:val="nil"/>
+              <w:right w:val="single" w:sz="4" w:space="0" w:color="BCB8AC" w:themeColor="text2" w:themeTint="66"/>
+            </w:tcBorders>
+          </w:tcPr>
+          <w:p>
+            <w:pPr>
+              <w:tabs>
+                <w:tab w:val="decimal" w:pos="825"/>
+              </w:tabs>
+              <w:cnfStyle w:val="000000010000" w:firstRow="0" w:lastRow="0" w:firstColumn="0" w:lastColumn="0" w:oddVBand="0" w:evenVBand="0" w:oddHBand="0" w:evenHBand="1" w:firstRowFirstColumn="0" w:firstRowLastColumn="0" w:lastRowFirstColumn="0" w:lastRowLastColumn="0"/>
+            </w:pPr>
+          </w:p>
+        </w:tc>
+        <w:tc>
+          <w:tcPr>
+            <w:tcW w:w="587" w:type="pct"/>
+            <w:tcBorders>
+              <w:top w:val="nil"/>
+              <w:left w:val="single" w:sz="4" w:space="0" w:color="BCB8AC" w:themeColor="text2" w:themeTint="66"/>
+              <w:bottom w:val="nil"/>
+              <w:right w:val="single" w:sz="4" w:space="0" w:color="BCB8AC" w:themeColor="text2" w:themeTint="66"/>
+            </w:tcBorders>
+          </w:tcPr>
+          <w:p>
+            <w:pPr>
+              <w:tabs>
+                <w:tab w:val="decimal" w:pos="825"/>
+              </w:tabs>
+              <w:cnfStyle w:val="000000010000" w:firstRow="0" w:lastRow="0" w:firstColumn="0" w:lastColumn="0" w:oddVBand="0" w:evenVBand="0" w:oddHBand="0" w:evenHBand="1" w:firstRowFirstColumn="0" w:firstRowLastColumn="0" w:lastRowFirstColumn="0" w:lastRowLastColumn="0"/>
+            </w:pPr>
+            <w:r>
+              <w:t>x</w:t>
+            </w:r>
+          </w:p>
+        </w:tc>
+        <w:tc>
+          <w:tcPr>
+            <w:tcW w:w="512" w:type="pct"/>
+            <w:tcBorders>
+              <w:top w:val="nil"/>
+              <w:left w:val="single" w:sz="4" w:space="0" w:color="BCB8AC" w:themeColor="text2" w:themeTint="66"/>
+              <w:bottom w:val="nil"/>
+              <w:right w:val="single" w:sz="4" w:space="0" w:color="BCB8AC" w:themeColor="text2" w:themeTint="66"/>
+            </w:tcBorders>
+          </w:tcPr>
+          <w:p>
+            <w:pPr>
+              <w:tabs>
+                <w:tab w:val="decimal" w:pos="825"/>
+              </w:tabs>
+              <w:cnfStyle w:val="000000010000" w:firstRow="0" w:lastRow="0" w:firstColumn="0" w:lastColumn="0" w:oddVBand="0" w:evenVBand="0" w:oddHBand="0" w:evenHBand="1" w:firstRowFirstColumn="0" w:firstRowLastColumn="0" w:lastRowFirstColumn="0" w:lastRowLastColumn="0"/>
+            </w:pPr>
+          </w:p>
+        </w:tc>
+        <w:tc>
+          <w:tcPr>
+            <w:tcW w:w="512" w:type="pct"/>
+            <w:tcBorders>
+              <w:top w:val="nil"/>
+              <w:left w:val="single" w:sz="4" w:space="0" w:color="BCB8AC" w:themeColor="text2" w:themeTint="66"/>
+              <w:bottom w:val="nil"/>
+              <w:right w:val="single" w:sz="4" w:space="0" w:color="BCB8AC" w:themeColor="text2" w:themeTint="66"/>
+            </w:tcBorders>
+          </w:tcPr>
+          <w:p>
+            <w:pPr>
+              <w:tabs>
+                <w:tab w:val="decimal" w:pos="825"/>
+              </w:tabs>
+              <w:cnfStyle w:val="000000010000" w:firstRow="0" w:lastRow="0" w:firstColumn="0" w:lastColumn="0" w:oddVBand="0" w:evenVBand="0" w:oddHBand="0" w:evenHBand="1" w:firstRowFirstColumn="0" w:firstRowLastColumn="0" w:lastRowFirstColumn="0" w:lastRowLastColumn="0"/>
+            </w:pPr>
+          </w:p>
+        </w:tc>
+        <w:tc>
+          <w:tcPr>
+            <w:tcW w:w="512" w:type="pct"/>
+            <w:tcBorders>
+              <w:top w:val="nil"/>
+              <w:left w:val="single" w:sz="4" w:space="0" w:color="BCB8AC" w:themeColor="text2" w:themeTint="66"/>
+              <w:bottom w:val="nil"/>
+              <w:right w:val="single" w:sz="4" w:space="0" w:color="BCB8AC" w:themeColor="text2" w:themeTint="66"/>
+            </w:tcBorders>
+          </w:tcPr>
+          <w:p>
+            <w:pPr>
+              <w:tabs>
+                <w:tab w:val="decimal" w:pos="825"/>
+              </w:tabs>
+              <w:cnfStyle w:val="000000010000" w:firstRow="0" w:lastRow="0" w:firstColumn="0" w:lastColumn="0" w:oddVBand="0" w:evenVBand="0" w:oddHBand="0" w:evenHBand="1" w:firstRowFirstColumn="0" w:firstRowLastColumn="0" w:lastRowFirstColumn="0" w:lastRowLastColumn="0"/>
+            </w:pPr>
+          </w:p>
+        </w:tc>
+        <w:tc>
+          <w:tcPr>
+            <w:tcW w:w="512" w:type="pct"/>
+            <w:tcBorders>
+              <w:top w:val="nil"/>
+              <w:left w:val="single" w:sz="4" w:space="0" w:color="BCB8AC" w:themeColor="text2" w:themeTint="66"/>
+              <w:bottom w:val="nil"/>
+              <w:right w:val="single" w:sz="4" w:space="0" w:color="BCB8AC" w:themeColor="text2" w:themeTint="66"/>
+            </w:tcBorders>
+          </w:tcPr>
+          <w:p>
+            <w:pPr>
+              <w:tabs>
+                <w:tab w:val="decimal" w:pos="825"/>
+              </w:tabs>
+              <w:cnfStyle w:val="000000010000" w:firstRow="0" w:lastRow="0" w:firstColumn="0" w:lastColumn="0" w:oddVBand="0" w:evenVBand="0" w:oddHBand="0" w:evenHBand="1" w:firstRowFirstColumn="0" w:firstRowLastColumn="0" w:lastRowFirstColumn="0" w:lastRowLastColumn="0"/>
+            </w:pPr>
+          </w:p>
+        </w:tc>
+        <w:tc>
+          <w:tcPr>
+            <w:tcW w:w="512" w:type="pct"/>
+            <w:tcBorders>
+              <w:top w:val="nil"/>
+              <w:left w:val="single" w:sz="4" w:space="0" w:color="BCB8AC" w:themeColor="text2" w:themeTint="66"/>
+              <w:bottom w:val="nil"/>
+              <w:right w:val="single" w:sz="4" w:space="0" w:color="BCB8AC" w:themeColor="text2" w:themeTint="66"/>
+            </w:tcBorders>
+          </w:tcPr>
+          <w:p>
+            <w:pPr>
+              <w:tabs>
+                <w:tab w:val="decimal" w:pos="825"/>
+              </w:tabs>
+              <w:cnfStyle w:val="000000010000" w:firstRow="0" w:lastRow="0" w:firstColumn="0" w:lastColumn="0" w:oddVBand="0" w:evenVBand="0" w:oddHBand="0" w:evenHBand="1" w:firstRowFirstColumn="0" w:firstRowLastColumn="0" w:lastRowFirstColumn="0" w:lastRowLastColumn="0"/>
+            </w:pPr>
+          </w:p>
+        </w:tc>
+        <w:tc>
+          <w:tcPr>
+            <w:tcW w:w="511" w:type="pct"/>
+            <w:tcBorders>
+              <w:top w:val="nil"/>
+              <w:left w:val="single" w:sz="4" w:space="0" w:color="BCB8AC" w:themeColor="text2" w:themeTint="66"/>
+              <w:bottom w:val="nil"/>
+              <w:right w:val="single" w:sz="4" w:space="0" w:color="BCB8AC" w:themeColor="text2" w:themeTint="66"/>
+            </w:tcBorders>
+          </w:tcPr>
+          <w:p>
+            <w:pPr>
+              <w:tabs>
+                <w:tab w:val="decimal" w:pos="825"/>
+              </w:tabs>
+              <w:cnfStyle w:val="000000010000" w:firstRow="0" w:lastRow="0" w:firstColumn="0" w:lastColumn="0" w:oddVBand="0" w:evenVBand="0" w:oddHBand="0" w:evenHBand="1" w:firstRowFirstColumn="0" w:firstRowLastColumn="0" w:lastRowFirstColumn="0" w:lastRowLastColumn="0"/>
+            </w:pPr>
+          </w:p>
+        </w:tc>
+      </w:tr>
+      <w:tr>
+        <w:trPr>
+          <w:cantSplit/>
+          <w:trHeight w:val="453"/>
+        </w:trPr>
+        <w:tc>
+          <w:tcPr>
+            <w:cnfStyle w:val="001000000000" w:firstRow="0" w:lastRow="0" w:firstColumn="1" w:lastColumn="0" w:oddVBand="0" w:evenVBand="0" w:oddHBand="0" w:evenHBand="0" w:firstRowFirstColumn="0" w:firstRowLastColumn="0" w:lastRowFirstColumn="0" w:lastRowLastColumn="0"/>
+            <w:tcW w:w="831" w:type="pct"/>
+            <w:tcBorders>
+              <w:left w:val="single" w:sz="4" w:space="0" w:color="BCB8AC" w:themeColor="text2" w:themeTint="66"/>
+              <w:right w:val="single" w:sz="4" w:space="0" w:color="BCB8AC" w:themeColor="text2" w:themeTint="66"/>
+            </w:tcBorders>
+            <w:hideMark/>
+          </w:tcPr>
+          <w:p>
+            <w:r>
+              <w:t>Modelo</w:t>
+            </w:r>
+            <w:r>
+              <w:rPr>
+                <w:b/>
+                <w:caps/>
+              </w:rPr>
+              <w:t xml:space="preserve"> </w:t>
+            </w:r>
+            <w:r>
+              <w:t>Conceitual</w:t>
+            </w:r>
+          </w:p>
+        </w:tc>
+        <w:tc>
+          <w:tcPr>
+            <w:tcW w:w="512" w:type="pct"/>
+            <w:tcBorders>
+              <w:left w:val="single" w:sz="4" w:space="0" w:color="BCB8AC" w:themeColor="text2" w:themeTint="66"/>
+              <w:right w:val="single" w:sz="4" w:space="0" w:color="BCB8AC" w:themeColor="text2" w:themeTint="66"/>
+            </w:tcBorders>
+          </w:tcPr>
+          <w:p>
+            <w:pPr>
+              <w:tabs>
+                <w:tab w:val="decimal" w:pos="825"/>
+              </w:tabs>
+              <w:cnfStyle w:val="000000000000" w:firstRow="0" w:lastRow="0" w:firstColumn="0" w:lastColumn="0" w:oddVBand="0" w:evenVBand="0" w:oddHBand="0" w:evenHBand="0" w:firstRowFirstColumn="0" w:firstRowLastColumn="0" w:lastRowFirstColumn="0" w:lastRowLastColumn="0"/>
+              <w:rPr>
+                <w:b/>
+                <w:caps/>
+              </w:rPr>
+            </w:pPr>
+          </w:p>
+        </w:tc>
+        <w:tc>
+          <w:tcPr>
+            <w:tcW w:w="587" w:type="pct"/>
+            <w:tcBorders>
+              <w:left w:val="single" w:sz="4" w:space="0" w:color="BCB8AC" w:themeColor="text2" w:themeTint="66"/>
+              <w:right w:val="single" w:sz="4" w:space="0" w:color="BCB8AC" w:themeColor="text2" w:themeTint="66"/>
+            </w:tcBorders>
+          </w:tcPr>
+          <w:p>
+            <w:pPr>
+              <w:tabs>
+                <w:tab w:val="decimal" w:pos="825"/>
+              </w:tabs>
+              <w:cnfStyle w:val="000000000000" w:firstRow="0" w:lastRow="0" w:firstColumn="0" w:lastColumn="0" w:oddVBand="0" w:evenVBand="0" w:oddHBand="0" w:evenHBand="0" w:firstRowFirstColumn="0" w:firstRowLastColumn="0" w:lastRowFirstColumn="0" w:lastRowLastColumn="0"/>
+            </w:pPr>
+            <w:r>
+              <w:t>x</w:t>
+            </w:r>
+          </w:p>
+        </w:tc>
+        <w:tc>
+          <w:tcPr>
+            <w:tcW w:w="512" w:type="pct"/>
+            <w:tcBorders>
+              <w:left w:val="single" w:sz="4" w:space="0" w:color="BCB8AC" w:themeColor="text2" w:themeTint="66"/>
+              <w:right w:val="single" w:sz="4" w:space="0" w:color="BCB8AC" w:themeColor="text2" w:themeTint="66"/>
+            </w:tcBorders>
+          </w:tcPr>
+          <w:p>
+            <w:pPr>
+              <w:tabs>
+                <w:tab w:val="decimal" w:pos="825"/>
+              </w:tabs>
+              <w:cnfStyle w:val="000000000000" w:firstRow="0" w:lastRow="0" w:firstColumn="0" w:lastColumn="0" w:oddVBand="0" w:evenVBand="0" w:oddHBand="0" w:evenHBand="0" w:firstRowFirstColumn="0" w:firstRowLastColumn="0" w:lastRowFirstColumn="0" w:lastRowLastColumn="0"/>
+            </w:pPr>
+          </w:p>
+        </w:tc>
+        <w:tc>
+          <w:tcPr>
+            <w:tcW w:w="512" w:type="pct"/>
+            <w:tcBorders>
+              <w:left w:val="single" w:sz="4" w:space="0" w:color="BCB8AC" w:themeColor="text2" w:themeTint="66"/>
+              <w:right w:val="single" w:sz="4" w:space="0" w:color="BCB8AC" w:themeColor="text2" w:themeTint="66"/>
+            </w:tcBorders>
+          </w:tcPr>
+          <w:p>
+            <w:pPr>
+              <w:tabs>
+                <w:tab w:val="decimal" w:pos="825"/>
+              </w:tabs>
+              <w:cnfStyle w:val="000000000000" w:firstRow="0" w:lastRow="0" w:firstColumn="0" w:lastColumn="0" w:oddVBand="0" w:evenVBand="0" w:oddHBand="0" w:evenHBand="0" w:firstRowFirstColumn="0" w:firstRowLastColumn="0" w:lastRowFirstColumn="0" w:lastRowLastColumn="0"/>
+            </w:pPr>
+          </w:p>
+        </w:tc>
+        <w:tc>
+          <w:tcPr>
+            <w:tcW w:w="512" w:type="pct"/>
+            <w:tcBorders>
+              <w:left w:val="single" w:sz="4" w:space="0" w:color="BCB8AC" w:themeColor="text2" w:themeTint="66"/>
+              <w:right w:val="single" w:sz="4" w:space="0" w:color="BCB8AC" w:themeColor="text2" w:themeTint="66"/>
+            </w:tcBorders>
+          </w:tcPr>
+          <w:p>
+            <w:pPr>
+              <w:tabs>
+                <w:tab w:val="decimal" w:pos="825"/>
+              </w:tabs>
+              <w:cnfStyle w:val="000000000000" w:firstRow="0" w:lastRow="0" w:firstColumn="0" w:lastColumn="0" w:oddVBand="0" w:evenVBand="0" w:oddHBand="0" w:evenHBand="0" w:firstRowFirstColumn="0" w:firstRowLastColumn="0" w:lastRowFirstColumn="0" w:lastRowLastColumn="0"/>
+            </w:pPr>
+          </w:p>
+        </w:tc>
+        <w:tc>
+          <w:tcPr>
+            <w:tcW w:w="512" w:type="pct"/>
+            <w:tcBorders>
+              <w:left w:val="single" w:sz="4" w:space="0" w:color="BCB8AC" w:themeColor="text2" w:themeTint="66"/>
+              <w:right w:val="single" w:sz="4" w:space="0" w:color="BCB8AC" w:themeColor="text2" w:themeTint="66"/>
+            </w:tcBorders>
+          </w:tcPr>
+          <w:p>
+            <w:pPr>
+              <w:tabs>
+                <w:tab w:val="decimal" w:pos="825"/>
+              </w:tabs>
+              <w:cnfStyle w:val="000000000000" w:firstRow="0" w:lastRow="0" w:firstColumn="0" w:lastColumn="0" w:oddVBand="0" w:evenVBand="0" w:oddHBand="0" w:evenHBand="0" w:firstRowFirstColumn="0" w:firstRowLastColumn="0" w:lastRowFirstColumn="0" w:lastRowLastColumn="0"/>
+            </w:pPr>
+          </w:p>
+        </w:tc>
+        <w:tc>
+          <w:tcPr>
+            <w:tcW w:w="512" w:type="pct"/>
+            <w:tcBorders>
+              <w:left w:val="single" w:sz="4" w:space="0" w:color="BCB8AC" w:themeColor="text2" w:themeTint="66"/>
+              <w:right w:val="single" w:sz="4" w:space="0" w:color="BCB8AC" w:themeColor="text2" w:themeTint="66"/>
+            </w:tcBorders>
+          </w:tcPr>
+          <w:p>
+            <w:pPr>
+              <w:tabs>
+                <w:tab w:val="decimal" w:pos="825"/>
+              </w:tabs>
+              <w:cnfStyle w:val="000000000000" w:firstRow="0" w:lastRow="0" w:firstColumn="0" w:lastColumn="0" w:oddVBand="0" w:evenVBand="0" w:oddHBand="0" w:evenHBand="0" w:firstRowFirstColumn="0" w:firstRowLastColumn="0" w:lastRowFirstColumn="0" w:lastRowLastColumn="0"/>
+            </w:pPr>
+          </w:p>
+        </w:tc>
+        <w:tc>
+          <w:tcPr>
+            <w:tcW w:w="511" w:type="pct"/>
+            <w:tcBorders>
+              <w:left w:val="single" w:sz="4" w:space="0" w:color="BCB8AC" w:themeColor="text2" w:themeTint="66"/>
+              <w:right w:val="single" w:sz="4" w:space="0" w:color="BCB8AC" w:themeColor="text2" w:themeTint="66"/>
+            </w:tcBorders>
+          </w:tcPr>
+          <w:p>
+            <w:pPr>
+              <w:tabs>
+                <w:tab w:val="decimal" w:pos="825"/>
+              </w:tabs>
+              <w:cnfStyle w:val="000000000000" w:firstRow="0" w:lastRow="0" w:firstColumn="0" w:lastColumn="0" w:oddVBand="0" w:evenVBand="0" w:oddHBand="0" w:evenHBand="0" w:firstRowFirstColumn="0" w:firstRowLastColumn="0" w:lastRowFirstColumn="0" w:lastRowLastColumn="0"/>
+            </w:pPr>
+          </w:p>
+        </w:tc>
+      </w:tr>
+      <w:tr>
+        <w:trPr>
+          <w:cnfStyle w:val="000000010000" w:firstRow="0" w:lastRow="0" w:firstColumn="0" w:lastColumn="0" w:oddVBand="0" w:evenVBand="0" w:oddHBand="0" w:evenHBand="1" w:firstRowFirstColumn="0" w:firstRowLastColumn="0" w:lastRowFirstColumn="0" w:lastRowLastColumn="0"/>
+          <w:cantSplit/>
+          <w:trHeight w:val="453"/>
+        </w:trPr>
+        <w:tc>
+          <w:tcPr>
+            <w:cnfStyle w:val="001000000000" w:firstRow="0" w:lastRow="0" w:firstColumn="1" w:lastColumn="0" w:oddVBand="0" w:evenVBand="0" w:oddHBand="0" w:evenHBand="0" w:firstRowFirstColumn="0" w:firstRowLastColumn="0" w:lastRowFirstColumn="0" w:lastRowLastColumn="0"/>
+            <w:tcW w:w="831" w:type="pct"/>
+            <w:tcBorders>
+              <w:left w:val="single" w:sz="4" w:space="0" w:color="BCB8AC" w:themeColor="text2" w:themeTint="66"/>
+              <w:right w:val="single" w:sz="4" w:space="0" w:color="BCB8AC" w:themeColor="text2" w:themeTint="66"/>
+            </w:tcBorders>
+          </w:tcPr>
+          <w:p>
+            <w:r>
+              <w:t>Documentação</w:t>
+            </w:r>
+          </w:p>
+        </w:tc>
+        <w:tc>
+          <w:tcPr>
+            <w:tcW w:w="512" w:type="pct"/>
+            <w:tcBorders>
+              <w:left w:val="single" w:sz="4" w:space="0" w:color="BCB8AC" w:themeColor="text2" w:themeTint="66"/>
+              <w:right w:val="single" w:sz="4" w:space="0" w:color="BCB8AC" w:themeColor="text2" w:themeTint="66"/>
+            </w:tcBorders>
+          </w:tcPr>
+          <w:p>
+            <w:pPr>
+              <w:tabs>
+                <w:tab w:val="decimal" w:pos="825"/>
+              </w:tabs>
+              <w:cnfStyle w:val="000000010000" w:firstRow="0" w:lastRow="0" w:firstColumn="0" w:lastColumn="0" w:oddVBand="0" w:evenVBand="0" w:oddHBand="0" w:evenHBand="1" w:firstRowFirstColumn="0" w:firstRowLastColumn="0" w:lastRowFirstColumn="0" w:lastRowLastColumn="0"/>
+              <w:rPr>
+                <w:b/>
+                <w:caps/>
+              </w:rPr>
+            </w:pPr>
+          </w:p>
+        </w:tc>
+        <w:tc>
+          <w:tcPr>
+            <w:tcW w:w="587" w:type="pct"/>
+            <w:tcBorders>
+              <w:left w:val="single" w:sz="4" w:space="0" w:color="BCB8AC" w:themeColor="text2" w:themeTint="66"/>
+              <w:right w:val="single" w:sz="4" w:space="0" w:color="BCB8AC" w:themeColor="text2" w:themeTint="66"/>
+            </w:tcBorders>
+          </w:tcPr>
+          <w:p>
+            <w:pPr>
+              <w:tabs>
+                <w:tab w:val="decimal" w:pos="825"/>
+              </w:tabs>
+              <w:cnfStyle w:val="000000010000" w:firstRow="0" w:lastRow="0" w:firstColumn="0" w:lastColumn="0" w:oddVBand="0" w:evenVBand="0" w:oddHBand="0" w:evenHBand="1" w:firstRowFirstColumn="0" w:firstRowLastColumn="0" w:lastRowFirstColumn="0" w:lastRowLastColumn="0"/>
+            </w:pPr>
+            <w:r>
+              <w:t>x</w:t>
+            </w:r>
+          </w:p>
+        </w:tc>
+        <w:tc>
+          <w:tcPr>
+            <w:tcW w:w="512" w:type="pct"/>
+            <w:tcBorders>
+              <w:left w:val="single" w:sz="4" w:space="0" w:color="BCB8AC" w:themeColor="text2" w:themeTint="66"/>
+              <w:right w:val="single" w:sz="4" w:space="0" w:color="BCB8AC" w:themeColor="text2" w:themeTint="66"/>
+            </w:tcBorders>
+          </w:tcPr>
+          <w:p>
+            <w:pPr>
+              <w:tabs>
+                <w:tab w:val="decimal" w:pos="825"/>
+              </w:tabs>
+              <w:cnfStyle w:val="000000010000" w:firstRow="0" w:lastRow="0" w:firstColumn="0" w:lastColumn="0" w:oddVBand="0" w:evenVBand="0" w:oddHBand="0" w:evenHBand="1" w:firstRowFirstColumn="0" w:firstRowLastColumn="0" w:lastRowFirstColumn="0" w:lastRowLastColumn="0"/>
+            </w:pPr>
+            <w:r>
+              <w:t>x</w:t>
+            </w:r>
+          </w:p>
+        </w:tc>
+        <w:tc>
+          <w:tcPr>
+            <w:tcW w:w="512" w:type="pct"/>
+            <w:tcBorders>
+              <w:left w:val="single" w:sz="4" w:space="0" w:color="BCB8AC" w:themeColor="text2" w:themeTint="66"/>
+              <w:right w:val="single" w:sz="4" w:space="0" w:color="BCB8AC" w:themeColor="text2" w:themeTint="66"/>
+            </w:tcBorders>
+          </w:tcPr>
+          <w:p>
+            <w:pPr>
+              <w:tabs>
+                <w:tab w:val="decimal" w:pos="825"/>
+              </w:tabs>
+              <w:cnfStyle w:val="000000010000" w:firstRow="0" w:lastRow="0" w:firstColumn="0" w:lastColumn="0" w:oddVBand="0" w:evenVBand="0" w:oddHBand="0" w:evenHBand="1" w:firstRowFirstColumn="0" w:firstRowLastColumn="0" w:lastRowFirstColumn="0" w:lastRowLastColumn="0"/>
+            </w:pPr>
+          </w:p>
+        </w:tc>
+        <w:tc>
+          <w:tcPr>
+            <w:tcW w:w="512" w:type="pct"/>
+            <w:tcBorders>
+              <w:left w:val="single" w:sz="4" w:space="0" w:color="BCB8AC" w:themeColor="text2" w:themeTint="66"/>
+              <w:right w:val="single" w:sz="4" w:space="0" w:color="BCB8AC" w:themeColor="text2" w:themeTint="66"/>
+            </w:tcBorders>
+          </w:tcPr>
+          <w:p>
+            <w:pPr>
+              <w:tabs>
+                <w:tab w:val="decimal" w:pos="825"/>
+              </w:tabs>
+              <w:cnfStyle w:val="000000010000" w:firstRow="0" w:lastRow="0" w:firstColumn="0" w:lastColumn="0" w:oddVBand="0" w:evenVBand="0" w:oddHBand="0" w:evenHBand="1" w:firstRowFirstColumn="0" w:firstRowLastColumn="0" w:lastRowFirstColumn="0" w:lastRowLastColumn="0"/>
+            </w:pPr>
+          </w:p>
+        </w:tc>
+        <w:tc>
+          <w:tcPr>
+            <w:tcW w:w="512" w:type="pct"/>
+            <w:tcBorders>
+              <w:left w:val="single" w:sz="4" w:space="0" w:color="BCB8AC" w:themeColor="text2" w:themeTint="66"/>
+              <w:right w:val="single" w:sz="4" w:space="0" w:color="BCB8AC" w:themeColor="text2" w:themeTint="66"/>
+            </w:tcBorders>
+          </w:tcPr>
+          <w:p>
+            <w:pPr>
+              <w:tabs>
+                <w:tab w:val="decimal" w:pos="825"/>
+              </w:tabs>
+              <w:cnfStyle w:val="000000010000" w:firstRow="0" w:lastRow="0" w:firstColumn="0" w:lastColumn="0" w:oddVBand="0" w:evenVBand="0" w:oddHBand="0" w:evenHBand="1" w:firstRowFirstColumn="0" w:firstRowLastColumn="0" w:lastRowFirstColumn="0" w:lastRowLastColumn="0"/>
+            </w:pPr>
+          </w:p>
+        </w:tc>
+        <w:tc>
+          <w:tcPr>
+            <w:tcW w:w="512" w:type="pct"/>
+            <w:tcBorders>
+              <w:left w:val="single" w:sz="4" w:space="0" w:color="BCB8AC" w:themeColor="text2" w:themeTint="66"/>
+              <w:right w:val="single" w:sz="4" w:space="0" w:color="BCB8AC" w:themeColor="text2" w:themeTint="66"/>
+            </w:tcBorders>
+          </w:tcPr>
+          <w:p>
+            <w:pPr>
+              <w:tabs>
+                <w:tab w:val="decimal" w:pos="825"/>
+              </w:tabs>
+              <w:cnfStyle w:val="000000010000" w:firstRow="0" w:lastRow="0" w:firstColumn="0" w:lastColumn="0" w:oddVBand="0" w:evenVBand="0" w:oddHBand="0" w:evenHBand="1" w:firstRowFirstColumn="0" w:firstRowLastColumn="0" w:lastRowFirstColumn="0" w:lastRowLastColumn="0"/>
+            </w:pPr>
+          </w:p>
+        </w:tc>
+        <w:tc>
+          <w:tcPr>
+            <w:tcW w:w="511" w:type="pct"/>
+            <w:tcBorders>
+              <w:left w:val="single" w:sz="4" w:space="0" w:color="BCB8AC" w:themeColor="text2" w:themeTint="66"/>
+              <w:right w:val="single" w:sz="4" w:space="0" w:color="BCB8AC" w:themeColor="text2" w:themeTint="66"/>
+            </w:tcBorders>
+          </w:tcPr>
+          <w:p>
+            <w:pPr>
+              <w:tabs>
+                <w:tab w:val="decimal" w:pos="825"/>
+              </w:tabs>
+              <w:cnfStyle w:val="000000010000" w:firstRow="0" w:lastRow="0" w:firstColumn="0" w:lastColumn="0" w:oddVBand="0" w:evenVBand="0" w:oddHBand="0" w:evenHBand="1" w:firstRowFirstColumn="0" w:firstRowLastColumn="0" w:lastRowFirstColumn="0" w:lastRowLastColumn="0"/>
+            </w:pPr>
+          </w:p>
+        </w:tc>
+      </w:tr>
+      <w:tr>
+        <w:trPr>
+          <w:cnfStyle w:val="010000000000" w:firstRow="0" w:lastRow="1" w:firstColumn="0" w:lastColumn="0" w:oddVBand="0" w:evenVBand="0" w:oddHBand="0" w:evenHBand="0" w:firstRowFirstColumn="0" w:firstRowLastColumn="0" w:lastRowFirstColumn="0" w:lastRowLastColumn="0"/>
+          <w:cantSplit/>
+          <w:trHeight w:val="453"/>
+        </w:trPr>
+        <w:tc>
+          <w:tcPr>
+            <w:cnfStyle w:val="001000000000" w:firstRow="0" w:lastRow="0" w:firstColumn="1" w:lastColumn="0" w:oddVBand="0" w:evenVBand="0" w:oddHBand="0" w:evenHBand="0" w:firstRowFirstColumn="0" w:firstRowLastColumn="0" w:lastRowFirstColumn="0" w:lastRowLastColumn="0"/>
+            <w:tcW w:w="831" w:type="pct"/>
+            <w:tcBorders>
+              <w:left w:val="single" w:sz="4" w:space="0" w:color="BCB8AC" w:themeColor="text2" w:themeTint="66"/>
+              <w:bottom w:val="single" w:sz="4" w:space="0" w:color="BCB8AC" w:themeColor="text2" w:themeTint="66"/>
+              <w:right w:val="single" w:sz="4" w:space="0" w:color="BCB8AC" w:themeColor="text2" w:themeTint="66"/>
+            </w:tcBorders>
+          </w:tcPr>
+          <w:p>
+            <w:pPr>
+              <w:rPr>
+                <w:b w:val="0"/>
+              </w:rPr>
+            </w:pPr>
+            <w:r>
+              <w:rPr>
+                <w:b w:val="0"/>
+                <w:color w:val="auto"/>
+              </w:rPr>
+              <w:t>sCRIPT</w:t>
+            </w:r>
+          </w:p>
+        </w:tc>
+        <w:tc>
+          <w:tcPr>
+            <w:tcW w:w="512" w:type="pct"/>
+            <w:tcBorders>
+              <w:left w:val="single" w:sz="4" w:space="0" w:color="BCB8AC" w:themeColor="text2" w:themeTint="66"/>
+              <w:bottom w:val="single" w:sz="4" w:space="0" w:color="BCB8AC" w:themeColor="text2" w:themeTint="66"/>
+              <w:right w:val="single" w:sz="4" w:space="0" w:color="BCB8AC" w:themeColor="text2" w:themeTint="66"/>
+            </w:tcBorders>
+          </w:tcPr>
+          <w:p>
+            <w:pPr>
+              <w:tabs>
+                <w:tab w:val="decimal" w:pos="825"/>
+              </w:tabs>
+              <w:cnfStyle w:val="010000000000" w:firstRow="0" w:lastRow="1" w:firstColumn="0" w:lastColumn="0" w:oddVBand="0" w:evenVBand="0" w:oddHBand="0" w:evenHBand="0" w:firstRowFirstColumn="0" w:firstRowLastColumn="0" w:lastRowFirstColumn="0" w:lastRowLastColumn="0"/>
+              <w:rPr>
+                <w:b w:val="0"/>
+                <w:caps w:val="0"/>
+              </w:rPr>
+            </w:pPr>
+          </w:p>
+        </w:tc>
+        <w:tc>
+          <w:tcPr>
+            <w:tcW w:w="587" w:type="pct"/>
+            <w:tcBorders>
+              <w:left w:val="single" w:sz="4" w:space="0" w:color="BCB8AC" w:themeColor="text2" w:themeTint="66"/>
+              <w:bottom w:val="single" w:sz="4" w:space="0" w:color="BCB8AC" w:themeColor="text2" w:themeTint="66"/>
+              <w:right w:val="single" w:sz="4" w:space="0" w:color="BCB8AC" w:themeColor="text2" w:themeTint="66"/>
+            </w:tcBorders>
+          </w:tcPr>
+          <w:p>
+            <w:pPr>
+              <w:tabs>
+                <w:tab w:val="decimal" w:pos="825"/>
+              </w:tabs>
+              <w:cnfStyle w:val="010000000000" w:firstRow="0" w:lastRow="1" w:firstColumn="0" w:lastColumn="0" w:oddVBand="0" w:evenVBand="0" w:oddHBand="0" w:evenHBand="0" w:firstRowFirstColumn="0" w:firstRowLastColumn="0" w:lastRowFirstColumn="0" w:lastRowLastColumn="0"/>
+            </w:pPr>
+            <w:r>
+              <w:t>X</w:t>
+            </w:r>
+          </w:p>
+        </w:tc>
+        <w:tc>
+          <w:tcPr>
+            <w:tcW w:w="512" w:type="pct"/>
+            <w:tcBorders>
+              <w:left w:val="single" w:sz="4" w:space="0" w:color="BCB8AC" w:themeColor="text2" w:themeTint="66"/>
+              <w:bottom w:val="single" w:sz="4" w:space="0" w:color="BCB8AC" w:themeColor="text2" w:themeTint="66"/>
+              <w:right w:val="single" w:sz="4" w:space="0" w:color="BCB8AC" w:themeColor="text2" w:themeTint="66"/>
+            </w:tcBorders>
+          </w:tcPr>
+          <w:p>
+            <w:pPr>
+              <w:tabs>
+                <w:tab w:val="decimal" w:pos="825"/>
+              </w:tabs>
+              <w:cnfStyle w:val="010000000000" w:firstRow="0" w:lastRow="1" w:firstColumn="0" w:lastColumn="0" w:oddVBand="0" w:evenVBand="0" w:oddHBand="0" w:evenHBand="0" w:firstRowFirstColumn="0" w:firstRowLastColumn="0" w:lastRowFirstColumn="0" w:lastRowLastColumn="0"/>
+            </w:pPr>
+            <w:r>
+              <w:t>x</w:t>
+            </w:r>
+          </w:p>
+        </w:tc>
+        <w:tc>
+          <w:tcPr>
+            <w:tcW w:w="512" w:type="pct"/>
+            <w:tcBorders>
+              <w:left w:val="single" w:sz="4" w:space="0" w:color="BCB8AC" w:themeColor="text2" w:themeTint="66"/>
+              <w:bottom w:val="single" w:sz="4" w:space="0" w:color="BCB8AC" w:themeColor="text2" w:themeTint="66"/>
+              <w:right w:val="single" w:sz="4" w:space="0" w:color="BCB8AC" w:themeColor="text2" w:themeTint="66"/>
+            </w:tcBorders>
+          </w:tcPr>
+          <w:p>
+            <w:pPr>
+              <w:tabs>
+                <w:tab w:val="decimal" w:pos="825"/>
+              </w:tabs>
+              <w:cnfStyle w:val="010000000000" w:firstRow="0" w:lastRow="1" w:firstColumn="0" w:lastColumn="0" w:oddVBand="0" w:evenVBand="0" w:oddHBand="0" w:evenHBand="0" w:firstRowFirstColumn="0" w:firstRowLastColumn="0" w:lastRowFirstColumn="0" w:lastRowLastColumn="0"/>
+            </w:pPr>
+          </w:p>
+        </w:tc>
+        <w:tc>
+          <w:tcPr>
+            <w:tcW w:w="512" w:type="pct"/>
+            <w:tcBorders>
+              <w:left w:val="single" w:sz="4" w:space="0" w:color="BCB8AC" w:themeColor="text2" w:themeTint="66"/>
+              <w:bottom w:val="single" w:sz="4" w:space="0" w:color="BCB8AC" w:themeColor="text2" w:themeTint="66"/>
+              <w:right w:val="single" w:sz="4" w:space="0" w:color="BCB8AC" w:themeColor="text2" w:themeTint="66"/>
+            </w:tcBorders>
+          </w:tcPr>
+          <w:p>
+            <w:pPr>
+              <w:tabs>
+                <w:tab w:val="decimal" w:pos="825"/>
+              </w:tabs>
+              <w:cnfStyle w:val="010000000000" w:firstRow="0" w:lastRow="1" w:firstColumn="0" w:lastColumn="0" w:oddVBand="0" w:evenVBand="0" w:oddHBand="0" w:evenHBand="0" w:firstRowFirstColumn="0" w:firstRowLastColumn="0" w:lastRowFirstColumn="0" w:lastRowLastColumn="0"/>
+            </w:pPr>
+          </w:p>
+        </w:tc>
+        <w:tc>
+          <w:tcPr>
+            <w:tcW w:w="512" w:type="pct"/>
+            <w:tcBorders>
+              <w:left w:val="single" w:sz="4" w:space="0" w:color="BCB8AC" w:themeColor="text2" w:themeTint="66"/>
+              <w:bottom w:val="single" w:sz="4" w:space="0" w:color="BCB8AC" w:themeColor="text2" w:themeTint="66"/>
+              <w:right w:val="single" w:sz="4" w:space="0" w:color="BCB8AC" w:themeColor="text2" w:themeTint="66"/>
+            </w:tcBorders>
+          </w:tcPr>
+          <w:p>
+            <w:pPr>
+              <w:tabs>
+                <w:tab w:val="decimal" w:pos="825"/>
+              </w:tabs>
+              <w:cnfStyle w:val="010000000000" w:firstRow="0" w:lastRow="1" w:firstColumn="0" w:lastColumn="0" w:oddVBand="0" w:evenVBand="0" w:oddHBand="0" w:evenHBand="0" w:firstRowFirstColumn="0" w:firstRowLastColumn="0" w:lastRowFirstColumn="0" w:lastRowLastColumn="0"/>
+            </w:pPr>
+          </w:p>
+        </w:tc>
+        <w:tc>
+          <w:tcPr>
+            <w:tcW w:w="512" w:type="pct"/>
+            <w:tcBorders>
+              <w:left w:val="single" w:sz="4" w:space="0" w:color="BCB8AC" w:themeColor="text2" w:themeTint="66"/>
+              <w:bottom w:val="single" w:sz="4" w:space="0" w:color="BCB8AC" w:themeColor="text2" w:themeTint="66"/>
+              <w:right w:val="single" w:sz="4" w:space="0" w:color="BCB8AC" w:themeColor="text2" w:themeTint="66"/>
+            </w:tcBorders>
+          </w:tcPr>
+          <w:p>
+            <w:pPr>
+              <w:tabs>
+                <w:tab w:val="decimal" w:pos="825"/>
+              </w:tabs>
+              <w:cnfStyle w:val="010000000000" w:firstRow="0" w:lastRow="1" w:firstColumn="0" w:lastColumn="0" w:oddVBand="0" w:evenVBand="0" w:oddHBand="0" w:evenHBand="0" w:firstRowFirstColumn="0" w:firstRowLastColumn="0" w:lastRowFirstColumn="0" w:lastRowLastColumn="0"/>
+            </w:pPr>
+          </w:p>
+        </w:tc>
+        <w:tc>
+          <w:tcPr>
+            <w:tcW w:w="511" w:type="pct"/>
+            <w:tcBorders>
+              <w:left w:val="single" w:sz="4" w:space="0" w:color="BCB8AC" w:themeColor="text2" w:themeTint="66"/>
+              <w:bottom w:val="single" w:sz="4" w:space="0" w:color="BCB8AC" w:themeColor="text2" w:themeTint="66"/>
+              <w:right w:val="single" w:sz="4" w:space="0" w:color="BCB8AC" w:themeColor="text2" w:themeTint="66"/>
+            </w:tcBorders>
+          </w:tcPr>
+          <w:p>
+            <w:pPr>
+              <w:tabs>
+                <w:tab w:val="decimal" w:pos="825"/>
+              </w:tabs>
+              <w:cnfStyle w:val="010000000000" w:firstRow="0" w:lastRow="1" w:firstColumn="0" w:lastColumn="0" w:oddVBand="0" w:evenVBand="0" w:oddHBand="0" w:evenHBand="0" w:firstRowFirstColumn="0" w:firstRowLastColumn="0" w:lastRowFirstColumn="0" w:lastRowLastColumn="0"/>
+            </w:pPr>
+          </w:p>
+        </w:tc>
+      </w:tr>
+    </w:tbl>
+    <w:p>
       <w:pPr>
         <w:sectPr>
-          <w:footerReference w:type="default" r:id="rId14"/>
+          <w:footerReference w:type="default" r:id="rId15"/>
           <w:pgSz w:w="11907" w:h="16839" w:code="9"/>
           <w:pgMar w:top="1080" w:right="1440" w:bottom="1080" w:left="1440" w:header="720" w:footer="720" w:gutter="0"/>
           <w:cols w:space="720"/>
           <w:docGrid w:linePitch="360"/>
         </w:sectPr>
       </w:pPr>
-      <w:r>
-        <w:fldChar w:fldCharType="begin"/>
-      </w:r>
-      <w:r>
-        <w:instrText xml:space="preserve"> HYPERLINK "https://trello.com/b/jwJq7NT1/sprint1-banco-de-dados" </w:instrText>
-      </w:r>
-      <w:r>
-        <w:fldChar w:fldCharType="separate"/>
-      </w:r>
-      <w:r>
-        <w:rPr>
-          <w:rStyle w:val="Hyperlink"/>
-        </w:rPr>
-        <w:t>https://trello.com/b/jwJq7NT1/sprint1-banco-de-dados</w:t>
-      </w:r>
-      <w:r>
-        <w:fldChar w:fldCharType="end"/>
-      </w:r>
-      <w:bookmarkEnd w:id="18"/>
     </w:p>
     <w:p>
       <w:pPr>
@@ -3767,7 +4859,7 @@
     <w:charset w:val="00"/>
     <w:family w:val="roman"/>
     <w:pitch w:val="variable"/>
-    <w:sig w:usb0="E0002AFF" w:usb1="C0007843" w:usb2="00000009" w:usb3="00000000" w:csb0="000001FF" w:csb1="00000000"/>
+    <w:sig w:usb0="E0002EFF" w:usb1="C000785B" w:usb2="00000009" w:usb3="00000000" w:csb0="000001FF" w:csb1="00000000"/>
   </w:font>
   <w:font w:name="Courier New">
     <w:panose1 w:val="02070309020205020404"/>
@@ -3818,14 +4910,14 @@
     <w:charset w:val="00"/>
     <w:family w:val="swiss"/>
     <w:pitch w:val="variable"/>
-    <w:sig w:usb0="E0002AFF" w:usb1="4000ACFF" w:usb2="00000001" w:usb3="00000000" w:csb0="000001FF" w:csb1="00000000"/>
+    <w:sig w:usb0="E0002AFF" w:usb1="C000247B" w:usb2="00000009" w:usb3="00000000" w:csb0="000001FF" w:csb1="00000000"/>
   </w:font>
   <w:font w:name="Calibri Light">
     <w:panose1 w:val="020F0302020204030204"/>
     <w:charset w:val="00"/>
     <w:family w:val="swiss"/>
     <w:pitch w:val="variable"/>
-    <w:sig w:usb0="A0002AEF" w:usb1="4000207B" w:usb2="00000000" w:usb3="00000000" w:csb0="000001FF" w:csb1="00000000"/>
+    <w:sig w:usb0="E0002AFF" w:usb1="C000247B" w:usb2="00000009" w:usb3="00000000" w:csb0="000001FF" w:csb1="00000000"/>
   </w:font>
 </w:fonts>
 </file>
@@ -3849,6 +4941,8 @@
     <w:rsidRoot w:val="00406E44"/>
     <w:rsid w:val="00023D19"/>
     <w:rsid w:val="000530D4"/>
+    <w:rsid w:val="00236F1C"/>
+    <w:rsid w:val="003A335A"/>
     <w:rsid w:val="00406E44"/>
     <w:rsid w:val="004265B1"/>
     <w:rsid w:val="00571EE0"/>
@@ -4578,7 +5672,7 @@
 </file>
 
 <file path=customXml/itemProps3.xml><?xml version="1.0" encoding="utf-8"?>
-<ds:datastoreItem xmlns:ds="http://schemas.openxmlformats.org/officeDocument/2006/customXml" ds:itemID="{FB9DC348-1CF3-4008-8466-EE96D476791F}">
+<ds:datastoreItem xmlns:ds="http://schemas.openxmlformats.org/officeDocument/2006/customXml" ds:itemID="{42396A51-C08E-4929-BBA5-8B045E8A16D9}">
   <ds:schemaRefs>
     <ds:schemaRef ds:uri="http://schemas.openxmlformats.org/officeDocument/2006/bibliography"/>
   </ds:schemaRefs>

</xml_diff>